<commit_message>
dag2 commit, frontend og basic flask app lagd
</commit_message>
<xml_diff>
--- a/documents/TicketSystem_PlanOgLogg_oppdrag2.docx
+++ b/documents/TicketSystem_PlanOgLogg_oppdrag2.docx
@@ -30,27 +30,38 @@
         <w:t>forskjellige</w:t>
       </w:r>
       <w:r>
-        <w:t xml:space="preserve"> knapper med «kunde» og «ansatt». Det skal være </w:t>
-      </w:r>
-      <w:proofErr w:type="spellStart"/>
-      <w:r>
-        <w:t>C</w:t>
-      </w:r>
-      <w:r>
-        <w:t>ollectio</w:t>
-      </w:r>
-      <w:proofErr w:type="spellEnd"/>
-      <w:r>
-        <w:t xml:space="preserve"> AS</w:t>
+        <w:t xml:space="preserve"> knapper med «kunde» og «ansatt». Det skal også være en liten knapp for </w:t>
+      </w:r>
+      <w:proofErr w:type="spellStart"/>
+      <w:r>
+        <w:t>admin</w:t>
+      </w:r>
+      <w:proofErr w:type="spellEnd"/>
+      <w:r>
+        <w:t>.</w:t>
       </w:r>
       <w:r>
         <w:t xml:space="preserve"> </w:t>
       </w:r>
       <w:r>
-        <w:t>stil</w:t>
-      </w:r>
-      <w:r>
-        <w:t xml:space="preserve">. Det skal også være en liten knapp for </w:t>
+        <w:t xml:space="preserve">For </w:t>
+      </w:r>
+      <w:r>
+        <w:t>kunde delen trengs det ikke noe innlogging</w:t>
+      </w:r>
+      <w:r>
+        <w:t xml:space="preserve"> og du blir sent rett til en form der du legger in navn, </w:t>
+      </w:r>
+      <w:proofErr w:type="gramStart"/>
+      <w:r>
+        <w:t>mail</w:t>
+      </w:r>
+      <w:proofErr w:type="gramEnd"/>
+      <w:r>
+        <w:t xml:space="preserve"> og tekst</w:t>
+      </w:r>
+      <w:r>
+        <w:t xml:space="preserve">. For Ansatt og </w:t>
       </w:r>
       <w:proofErr w:type="spellStart"/>
       <w:r>
@@ -58,7 +69,67 @@
       </w:r>
       <w:proofErr w:type="spellEnd"/>
       <w:r>
-        <w:t xml:space="preserve"> innlogging der </w:t>
+        <w:t xml:space="preserve"> kommer du til en innloggingside.</w:t>
+      </w:r>
+      <w:r>
+        <w:t xml:space="preserve"> </w:t>
+      </w:r>
+    </w:p>
+    <w:p>
+      <w:r>
+        <w:t>For innloggingsdelen har jeg noen ideer:</w:t>
+      </w:r>
+    </w:p>
+    <w:p>
+      <w:r>
+        <w:rPr>
+          <w:b/>
+          <w:bCs/>
+        </w:rPr>
+        <w:t>Første mulighet</w:t>
+      </w:r>
+      <w:r>
+        <w:t xml:space="preserve"> er å </w:t>
+      </w:r>
+      <w:r>
+        <w:t>ha et innloggingsskjema der du skriver inn en ID</w:t>
+      </w:r>
+      <w:r>
+        <w:t xml:space="preserve"> og brukernavn. ID </w:t>
+      </w:r>
+      <w:r>
+        <w:t xml:space="preserve">forteller systemet om du er </w:t>
+      </w:r>
+      <w:proofErr w:type="spellStart"/>
+      <w:r>
+        <w:t>Anstatt</w:t>
+      </w:r>
+      <w:proofErr w:type="spellEnd"/>
+      <w:r>
+        <w:t xml:space="preserve"> </w:t>
+      </w:r>
+      <w:r>
+        <w:t xml:space="preserve">eller </w:t>
+      </w:r>
+      <w:proofErr w:type="spellStart"/>
+      <w:r>
+        <w:t>admi</w:t>
+      </w:r>
+      <w:r>
+        <w:t>n</w:t>
+      </w:r>
+      <w:proofErr w:type="spellEnd"/>
+      <w:r>
+        <w:t>. B</w:t>
+      </w:r>
+      <w:r>
+        <w:t xml:space="preserve">rukernavn er til </w:t>
+      </w:r>
+      <w:r>
+        <w:t>ansatte</w:t>
+      </w:r>
+      <w:r>
+        <w:t xml:space="preserve"> og </w:t>
       </w:r>
       <w:proofErr w:type="spellStart"/>
       <w:r>
@@ -66,53 +137,75 @@
       </w:r>
       <w:proofErr w:type="spellEnd"/>
       <w:r>
-        <w:t xml:space="preserve"> kan logge in å se alt og har alle </w:t>
-      </w:r>
-      <w:proofErr w:type="spellStart"/>
-      <w:r>
-        <w:t>privileges</w:t>
-      </w:r>
-      <w:proofErr w:type="spellEnd"/>
-      <w:r>
-        <w:t xml:space="preserve"> til å endre alt, mest nevneverdig </w:t>
-      </w:r>
-      <w:proofErr w:type="gramStart"/>
-      <w:r>
-        <w:t>er  å</w:t>
-      </w:r>
-      <w:proofErr w:type="gramEnd"/>
-      <w:r>
-        <w:t xml:space="preserve"> administrere ansatte sine brukere og legge til ansatte brukere.</w:t>
+        <w:t xml:space="preserve"> så de vet hvem som er hvem.</w:t>
+      </w:r>
+      <w:r>
+        <w:t xml:space="preserve"> Så har jeg en </w:t>
+      </w:r>
+      <w:proofErr w:type="spellStart"/>
+      <w:r>
+        <w:t>py</w:t>
+      </w:r>
+      <w:proofErr w:type="spellEnd"/>
+      <w:r>
+        <w:t xml:space="preserve"> kode som sender deg ulike steder ettersom hvilken ID du la in.</w:t>
+      </w:r>
+    </w:p>
+    <w:p>
+      <w:r>
+        <w:rPr>
+          <w:b/>
+          <w:bCs/>
+        </w:rPr>
+        <w:t>Den andre metoden</w:t>
+      </w:r>
+      <w:r>
+        <w:t xml:space="preserve"> er å </w:t>
+      </w:r>
+      <w:proofErr w:type="spellStart"/>
+      <w:r>
+        <w:t>loggin</w:t>
+      </w:r>
+      <w:proofErr w:type="spellEnd"/>
+      <w:r>
+        <w:t xml:space="preserve"> med database. Der alle ansatte har vær sin bruker satt opp av </w:t>
+      </w:r>
+      <w:proofErr w:type="spellStart"/>
+      <w:r>
+        <w:t>admin</w:t>
+      </w:r>
+      <w:proofErr w:type="spellEnd"/>
+      <w:r>
+        <w:t>.</w:t>
       </w:r>
     </w:p>
     <w:p/>
     <w:p>
       <w:r>
-        <w:t xml:space="preserve">I kunde delen skal det </w:t>
-      </w:r>
-      <w:r>
-        <w:t xml:space="preserve">på venstre siden være en form der man kan legge in ny </w:t>
-      </w:r>
-      <w:proofErr w:type="spellStart"/>
-      <w:r>
-        <w:t>ticket</w:t>
-      </w:r>
-      <w:proofErr w:type="spellEnd"/>
-      <w:r>
-        <w:t xml:space="preserve"> og på høyre kan man se aktive </w:t>
-      </w:r>
-      <w:proofErr w:type="spellStart"/>
-      <w:r>
-        <w:t>tickets</w:t>
-      </w:r>
-      <w:proofErr w:type="spellEnd"/>
-      <w:r>
-        <w:t>.</w:t>
+        <w:t>På de respektive dashbordene:</w:t>
       </w:r>
     </w:p>
     <w:p>
       <w:r>
-        <w:t xml:space="preserve">I ansatt delen skal det være en liste der man ser alle </w:t>
+        <w:rPr>
+          <w:b/>
+          <w:bCs/>
+        </w:rPr>
+        <w:t>I kunde delen</w:t>
+      </w:r>
+      <w:r>
+        <w:t xml:space="preserve"> skal det </w:t>
+      </w:r>
+      <w:r>
+        <w:t xml:space="preserve">på venstre siden være en form der man kan legge in ny </w:t>
+      </w:r>
+      <w:proofErr w:type="spellStart"/>
+      <w:r>
+        <w:t>ticket</w:t>
+      </w:r>
+      <w:proofErr w:type="spellEnd"/>
+      <w:r>
+        <w:t xml:space="preserve"> og på høyre kan man se aktive </w:t>
       </w:r>
       <w:proofErr w:type="spellStart"/>
       <w:r>
@@ -120,6 +213,34 @@
       </w:r>
       <w:proofErr w:type="spellEnd"/>
       <w:r>
+        <w:t xml:space="preserve"> og status på </w:t>
+      </w:r>
+      <w:proofErr w:type="gramStart"/>
+      <w:r>
+        <w:t>de</w:t>
+      </w:r>
+      <w:proofErr w:type="gramEnd"/>
+      <w:r>
+        <w:t>.</w:t>
+      </w:r>
+    </w:p>
+    <w:p>
+      <w:r>
+        <w:rPr>
+          <w:b/>
+          <w:bCs/>
+        </w:rPr>
+        <w:t>I ansatt delen</w:t>
+      </w:r>
+      <w:r>
+        <w:t xml:space="preserve"> skal det være en liste der man ser alle </w:t>
+      </w:r>
+      <w:proofErr w:type="spellStart"/>
+      <w:r>
+        <w:t>tickets</w:t>
+      </w:r>
+      <w:proofErr w:type="spellEnd"/>
+      <w:r>
         <w:t>, en liste der man ser hva som er i arbeid av andre og en liste der man ser hva man selv arbeider med</w:t>
       </w:r>
       <w:r>
@@ -134,14 +255,28 @@
         <w:t>.</w:t>
       </w:r>
     </w:p>
-    <w:p/>
-    <w:p/>
-    <w:p/>
-    <w:p/>
-    <w:p/>
-    <w:p/>
-    <w:p/>
-    <w:p/>
+    <w:p>
+      <w:proofErr w:type="spellStart"/>
+      <w:r>
+        <w:rPr>
+          <w:b/>
+          <w:bCs/>
+        </w:rPr>
+        <w:t>Admin</w:t>
+      </w:r>
+      <w:proofErr w:type="spellEnd"/>
+      <w:r>
+        <w:t xml:space="preserve"> kan logge in å se alt og har alle </w:t>
+      </w:r>
+      <w:proofErr w:type="spellStart"/>
+      <w:r>
+        <w:t>privileges</w:t>
+      </w:r>
+      <w:proofErr w:type="spellEnd"/>
+      <w:r>
+        <w:t xml:space="preserve"> til å endre alt, mest nevneverdig er å administrere ansatte sine brukere og legge til ansatte brukere.</w:t>
+      </w:r>
+    </w:p>
     <w:p/>
     <w:p/>
     <w:p/>
@@ -201,8 +336,21 @@
         <w:t xml:space="preserve"> plan for hvordan jeg skulle gjøre oppgave. Jeg skrev også ned en liten plan</w:t>
       </w:r>
       <w:r>
-        <w:t>.</w:t>
-      </w:r>
+        <w:t xml:space="preserve"> og begynte på en </w:t>
+      </w:r>
+      <w:proofErr w:type="spellStart"/>
+      <w:r>
+        <w:t>basic</w:t>
+      </w:r>
+      <w:proofErr w:type="spellEnd"/>
+      <w:r>
+        <w:t xml:space="preserve"> </w:t>
+      </w:r>
+      <w:proofErr w:type="spellStart"/>
+      <w:r>
+        <w:t>frontend</w:t>
+      </w:r>
+      <w:proofErr w:type="spellEnd"/>
     </w:p>
     <w:p>
       <w:pPr>
@@ -212,6 +360,65 @@
         </w:rPr>
       </w:pPr>
       <w:r>
+        <w:drawing>
+          <wp:anchor distT="0" distB="0" distL="114300" distR="114300" simplePos="0" relativeHeight="251658240" behindDoc="1" locked="0" layoutInCell="1" allowOverlap="1" wp14:anchorId="2798F8AE" wp14:editId="71575199">
+            <wp:simplePos x="0" y="0"/>
+            <wp:positionH relativeFrom="column">
+              <wp:posOffset>2877820</wp:posOffset>
+            </wp:positionH>
+            <wp:positionV relativeFrom="paragraph">
+              <wp:posOffset>5715</wp:posOffset>
+            </wp:positionV>
+            <wp:extent cx="3589020" cy="2214653"/>
+            <wp:effectExtent l="0" t="0" r="0" b="0"/>
+            <wp:wrapTight wrapText="bothSides">
+              <wp:wrapPolygon edited="0">
+                <wp:start x="0" y="0"/>
+                <wp:lineTo x="0" y="21371"/>
+                <wp:lineTo x="21439" y="21371"/>
+                <wp:lineTo x="21439" y="0"/>
+                <wp:lineTo x="0" y="0"/>
+              </wp:wrapPolygon>
+            </wp:wrapTight>
+            <wp:docPr id="1643817994" name="Picture 1"/>
+            <wp:cNvGraphicFramePr>
+              <a:graphicFrameLocks xmlns:a="http://schemas.openxmlformats.org/drawingml/2006/main" noChangeAspect="1"/>
+            </wp:cNvGraphicFramePr>
+            <a:graphic xmlns:a="http://schemas.openxmlformats.org/drawingml/2006/main">
+              <a:graphicData uri="http://schemas.openxmlformats.org/drawingml/2006/picture">
+                <pic:pic xmlns:pic="http://schemas.openxmlformats.org/drawingml/2006/picture">
+                  <pic:nvPicPr>
+                    <pic:cNvPr id="1643817994" name=""/>
+                    <pic:cNvPicPr/>
+                  </pic:nvPicPr>
+                  <pic:blipFill>
+                    <a:blip r:embed="rId7" cstate="print">
+                      <a:extLst>
+                        <a:ext uri="{28A0092B-C50C-407E-A947-70E740481C1C}">
+                          <a14:useLocalDpi xmlns:a14="http://schemas.microsoft.com/office/drawing/2010/main" val="0"/>
+                        </a:ext>
+                      </a:extLst>
+                    </a:blip>
+                    <a:stretch>
+                      <a:fillRect/>
+                    </a:stretch>
+                  </pic:blipFill>
+                  <pic:spPr>
+                    <a:xfrm>
+                      <a:off x="0" y="0"/>
+                      <a:ext cx="3589020" cy="2214653"/>
+                    </a:xfrm>
+                    <a:prstGeom prst="rect">
+                      <a:avLst/>
+                    </a:prstGeom>
+                  </pic:spPr>
+                </pic:pic>
+              </a:graphicData>
+            </a:graphic>
+          </wp:anchor>
+        </w:drawing>
+      </w:r>
+      <w:r>
         <w:rPr>
           <w:b/>
           <w:bCs/>
@@ -221,9 +428,65 @@
     </w:p>
     <w:p>
       <w:r>
-        <w:t>I dag..</w:t>
+        <w:t>I dag</w:t>
+      </w:r>
+      <w:r>
+        <w:t xml:space="preserve"> har jeg satt opp </w:t>
+      </w:r>
+      <w:proofErr w:type="spellStart"/>
+      <w:r>
+        <w:t>frontend</w:t>
+      </w:r>
+      <w:proofErr w:type="spellEnd"/>
+      <w:r>
+        <w:t xml:space="preserve"> </w:t>
+      </w:r>
+      <w:r>
+        <w:t xml:space="preserve">med html og </w:t>
+      </w:r>
+      <w:proofErr w:type="spellStart"/>
+      <w:r>
+        <w:t>css</w:t>
+      </w:r>
+      <w:proofErr w:type="spellEnd"/>
+      <w:r>
+        <w:t xml:space="preserve"> og lagd flask app og fått den fungerende med </w:t>
+      </w:r>
+      <w:proofErr w:type="spellStart"/>
+      <w:r>
+        <w:t>index</w:t>
+      </w:r>
+      <w:proofErr w:type="spellEnd"/>
+      <w:r>
+        <w:t xml:space="preserve">-en som kobler til </w:t>
+      </w:r>
+      <w:proofErr w:type="spellStart"/>
+      <w:r>
+        <w:t>css</w:t>
+      </w:r>
+      <w:proofErr w:type="spellEnd"/>
+      <w:r>
+        <w:t>.</w:t>
+      </w:r>
+      <w:r>
+        <w:t xml:space="preserve"> Jeg har satt opp </w:t>
+      </w:r>
+      <w:proofErr w:type="spellStart"/>
+      <w:r>
+        <w:t>repo</w:t>
+      </w:r>
+      <w:proofErr w:type="spellEnd"/>
+      <w:r>
+        <w:t xml:space="preserve"> o</w:t>
+      </w:r>
+      <w:r>
+        <w:t>g skrevet en mer detaljert plan</w:t>
+      </w:r>
+      <w:r>
+        <w:t>.</w:t>
       </w:r>
     </w:p>
+    <w:p/>
     <w:p>
       <w:pPr>
         <w:rPr>
@@ -1533,23 +1796,6 @@
 </file>
 
 <file path=customXml/item1.xml><?xml version="1.0" encoding="utf-8"?>
-<p:properties xmlns:p="http://schemas.microsoft.com/office/2006/metadata/properties" xmlns:xsi="http://www.w3.org/2001/XMLSchema-instance" xmlns:pc="http://schemas.microsoft.com/office/infopath/2007/PartnerControls">
-  <documentManagement>
-    <_activity xmlns="007db280-cf48-4941-bb17-a0f1404c6055" xsi:nil="true"/>
-  </documentManagement>
-</p:properties>
-</file>
-
-<file path=customXml/item2.xml><?xml version="1.0" encoding="utf-8"?>
-<?mso-contentType ?>
-<FormTemplates xmlns="http://schemas.microsoft.com/sharepoint/v3/contenttype/forms">
-  <Display>DocumentLibraryForm</Display>
-  <Edit>DocumentLibraryForm</Edit>
-  <New>DocumentLibraryForm</New>
-</FormTemplates>
-</file>
-
-<file path=customXml/item3.xml><?xml version="1.0" encoding="utf-8"?>
 <ct:contentTypeSchema xmlns:ct="http://schemas.microsoft.com/office/2006/metadata/contentType" xmlns:ma="http://schemas.microsoft.com/office/2006/metadata/properties/metaAttributes" ct:_="" ma:_="" ma:contentTypeName="Dokument" ma:contentTypeID="0x010100AFD7E90AEF4581468322DA7767929E9F" ma:contentTypeVersion="18" ma:contentTypeDescription="Opprett et nytt dokument." ma:contentTypeScope="" ma:versionID="9a36e6e4d08f2777c2425eb8db7bdcdf">
   <xsd:schema xmlns:xsd="http://www.w3.org/2001/XMLSchema" xmlns:xs="http://www.w3.org/2001/XMLSchema" xmlns:p="http://schemas.microsoft.com/office/2006/metadata/properties" xmlns:ns3="007db280-cf48-4941-bb17-a0f1404c6055" xmlns:ns4="b3f95345-c0a2-40c1-871e-80ea0597a99d" targetNamespace="http://schemas.microsoft.com/office/2006/metadata/properties" ma:root="true" ma:fieldsID="3995026ba1feb69c209dcf079c4590e6" ns3:_="" ns4:_="">
     <xsd:import namespace="007db280-cf48-4941-bb17-a0f1404c6055"/>
@@ -1802,32 +2048,24 @@
 </ct:contentTypeSchema>
 </file>
 
-<file path=customXml/itemProps1.xml><?xml version="1.0" encoding="utf-8"?>
-<ds:datastoreItem xmlns:ds="http://schemas.openxmlformats.org/officeDocument/2006/customXml" ds:itemID="{10632765-DACF-441D-B555-EAD748B4CBF0}">
-  <ds:schemaRefs>
-    <ds:schemaRef ds:uri="http://schemas.microsoft.com/office/2006/metadata/properties"/>
-    <ds:schemaRef ds:uri="http://schemas.openxmlformats.org/package/2006/metadata/core-properties"/>
-    <ds:schemaRef ds:uri="007db280-cf48-4941-bb17-a0f1404c6055"/>
-    <ds:schemaRef ds:uri="http://schemas.microsoft.com/office/2006/documentManagement/types"/>
-    <ds:schemaRef ds:uri="http://purl.org/dc/elements/1.1/"/>
-    <ds:schemaRef ds:uri="http://www.w3.org/XML/1998/namespace"/>
-    <ds:schemaRef ds:uri="http://schemas.microsoft.com/office/infopath/2007/PartnerControls"/>
-    <ds:schemaRef ds:uri="b3f95345-c0a2-40c1-871e-80ea0597a99d"/>
-    <ds:schemaRef ds:uri="http://purl.org/dc/terms/"/>
-    <ds:schemaRef ds:uri="http://purl.org/dc/dcmitype/"/>
-  </ds:schemaRefs>
-</ds:datastoreItem>
+<file path=customXml/item2.xml><?xml version="1.0" encoding="utf-8"?>
+<?mso-contentType ?>
+<FormTemplates xmlns="http://schemas.microsoft.com/sharepoint/v3/contenttype/forms">
+  <Display>DocumentLibraryForm</Display>
+  <Edit>DocumentLibraryForm</Edit>
+  <New>DocumentLibraryForm</New>
+</FormTemplates>
 </file>
 
-<file path=customXml/itemProps2.xml><?xml version="1.0" encoding="utf-8"?>
-<ds:datastoreItem xmlns:ds="http://schemas.openxmlformats.org/officeDocument/2006/customXml" ds:itemID="{2422FDB5-EBDD-4E33-BABC-6257F3D9DA82}">
-  <ds:schemaRefs>
-    <ds:schemaRef ds:uri="http://schemas.microsoft.com/sharepoint/v3/contenttype/forms"/>
-  </ds:schemaRefs>
-</ds:datastoreItem>
+<file path=customXml/item3.xml><?xml version="1.0" encoding="utf-8"?>
+<p:properties xmlns:p="http://schemas.microsoft.com/office/2006/metadata/properties" xmlns:xsi="http://www.w3.org/2001/XMLSchema-instance" xmlns:pc="http://schemas.microsoft.com/office/infopath/2007/PartnerControls">
+  <documentManagement>
+    <_activity xmlns="007db280-cf48-4941-bb17-a0f1404c6055" xsi:nil="true"/>
+  </documentManagement>
+</p:properties>
 </file>
 
-<file path=customXml/itemProps3.xml><?xml version="1.0" encoding="utf-8"?>
+<file path=customXml/itemProps1.xml><?xml version="1.0" encoding="utf-8"?>
 <ds:datastoreItem xmlns:ds="http://schemas.openxmlformats.org/officeDocument/2006/customXml" ds:itemID="{610CADEF-9605-4D0B-B8CF-A9AB73285E40}">
   <ds:schemaRefs>
     <ds:schemaRef ds:uri="http://schemas.microsoft.com/office/2006/metadata/contentType"/>
@@ -1846,6 +2084,31 @@
 </ds:datastoreItem>
 </file>
 
+<file path=customXml/itemProps2.xml><?xml version="1.0" encoding="utf-8"?>
+<ds:datastoreItem xmlns:ds="http://schemas.openxmlformats.org/officeDocument/2006/customXml" ds:itemID="{2422FDB5-EBDD-4E33-BABC-6257F3D9DA82}">
+  <ds:schemaRefs>
+    <ds:schemaRef ds:uri="http://schemas.microsoft.com/sharepoint/v3/contenttype/forms"/>
+  </ds:schemaRefs>
+</ds:datastoreItem>
+</file>
+
+<file path=customXml/itemProps3.xml><?xml version="1.0" encoding="utf-8"?>
+<ds:datastoreItem xmlns:ds="http://schemas.openxmlformats.org/officeDocument/2006/customXml" ds:itemID="{10632765-DACF-441D-B555-EAD748B4CBF0}">
+  <ds:schemaRefs>
+    <ds:schemaRef ds:uri="http://schemas.microsoft.com/office/2006/metadata/properties"/>
+    <ds:schemaRef ds:uri="http://schemas.openxmlformats.org/package/2006/metadata/core-properties"/>
+    <ds:schemaRef ds:uri="007db280-cf48-4941-bb17-a0f1404c6055"/>
+    <ds:schemaRef ds:uri="http://schemas.microsoft.com/office/2006/documentManagement/types"/>
+    <ds:schemaRef ds:uri="http://purl.org/dc/elements/1.1/"/>
+    <ds:schemaRef ds:uri="http://www.w3.org/XML/1998/namespace"/>
+    <ds:schemaRef ds:uri="http://schemas.microsoft.com/office/infopath/2007/PartnerControls"/>
+    <ds:schemaRef ds:uri="b3f95345-c0a2-40c1-871e-80ea0597a99d"/>
+    <ds:schemaRef ds:uri="http://purl.org/dc/terms/"/>
+    <ds:schemaRef ds:uri="http://purl.org/dc/dcmitype/"/>
+  </ds:schemaRefs>
+</ds:datastoreItem>
+</file>
+
 <file path=docMetadata/LabelInfo.xml><?xml version="1.0" encoding="utf-8"?>
 <clbl:labelList xmlns:clbl="http://schemas.microsoft.com/office/2020/mipLabelMetadata">
   <clbl:label id="{a5a66368-d49e-4bf5-af9a-6ccbf48e6655}" enabled="0" method="" siteId="{a5a66368-d49e-4bf5-af9a-6ccbf48e6655}" removed="1"/>

</xml_diff>